<commit_message>
final version of Modelica Conference 2025 paper
</commit_message>
<xml_diff>
--- a/Chemical/Resources/Documentation/Modelica2025-paper.docx
+++ b/Chemical/Resources/Documentation/Modelica2025-paper.docx
@@ -888,13 +888,7 @@
         <w:rPr>
           <w:rFonts w:ascii="Times New Roman" w:hAnsi="Times New Roman" w:cs="Times New Roman"/>
         </w:rPr>
-        <w:t xml:space="preserve">added or </w:t>
-      </w:r>
-      <w:r>
-        <w:rPr>
-          <w:rFonts w:ascii="Times New Roman" w:hAnsi="Times New Roman" w:cs="Times New Roman"/>
-        </w:rPr>
-        <w:t>subtracted</w:t>
+        <w:t>added or subtracted</w:t>
       </w:r>
       <w:r>
         <w:rPr>
@@ -7069,7 +7063,19 @@
         <w:rPr>
           <w:rFonts w:ascii="Times New Roman" w:hAnsi="Times New Roman" w:cs="Times New Roman"/>
         </w:rPr>
-        <w:t>order of drown connection</w:t>
+        <w:t>order of dr</w:t>
+      </w:r>
+      <w:r>
+        <w:rPr>
+          <w:rFonts w:ascii="Times New Roman" w:hAnsi="Times New Roman" w:cs="Times New Roman"/>
+        </w:rPr>
+        <w:t>a</w:t>
+      </w:r>
+      <w:r>
+        <w:rPr>
+          <w:rFonts w:ascii="Times New Roman" w:hAnsi="Times New Roman" w:cs="Times New Roman"/>
+        </w:rPr>
+        <w:t>wn connection</w:t>
       </w:r>
       <w:r>
         <w:rPr>
@@ -11877,6 +11883,7 @@
           <w:sz w:val="19"/>
           <w:szCs w:val="19"/>
         </w:rPr>
+        <w:instrText xml:space="preserve"> \* MERGEFORMAT </w:instrText>
       </w:r>
       <w:r>
         <w:rPr>
@@ -11884,7 +11891,6 @@
           <w:sz w:val="19"/>
           <w:szCs w:val="19"/>
         </w:rPr>
-        <w:instrText xml:space="preserve"> \* MERGEFORMAT </w:instrText>
       </w:r>
       <w:r>
         <w:rPr>

</xml_diff>